<commit_message>
Update Lecketerv (Vizsga tanítás).docx
</commit_message>
<xml_diff>
--- a/Teaching Practice/Lecketerv (Vizsga tanítás).docx
+++ b/Teaching Practice/Lecketerv (Vizsga tanítás).docx
@@ -95,49 +95,51 @@
           <w:sz w:val="28"/>
           <w:szCs w:val="28"/>
         </w:rPr>
-        <w:t xml:space="preserve">Pedagógusjelölt: </w:t>
-      </w:r>
-      <w:r>
+        <w:t>Pedagógusjelölt: Vasi András</w:t>
+      </w:r>
+    </w:p>
+    <w:p>
+      <w:pPr>
+        <w:jc w:val="both"/>
         <w:rPr>
           <w:rFonts w:ascii="Times New Roman" w:hAnsi="Times New Roman" w:cs="Times New Roman"/>
           <w:sz w:val="28"/>
           <w:szCs w:val="28"/>
         </w:rPr>
-        <w:t>Vasi András</w:t>
-      </w:r>
-    </w:p>
-    <w:p>
-      <w:pPr>
-        <w:jc w:val="both"/>
+      </w:pPr>
+      <w:r>
         <w:rPr>
           <w:rFonts w:ascii="Times New Roman" w:hAnsi="Times New Roman" w:cs="Times New Roman"/>
           <w:sz w:val="28"/>
           <w:szCs w:val="28"/>
         </w:rPr>
-      </w:pPr>
+        <w:t>Időpont: 2025. 11. 17., 8:00-8:5</w:t>
+      </w:r>
       <w:r>
         <w:rPr>
           <w:rFonts w:ascii="Times New Roman" w:hAnsi="Times New Roman" w:cs="Times New Roman"/>
           <w:sz w:val="28"/>
           <w:szCs w:val="28"/>
         </w:rPr>
-        <w:t xml:space="preserve">Időpont: </w:t>
-      </w:r>
-      <w:r>
+        <w:t>0</w:t>
+      </w:r>
+    </w:p>
+    <w:p>
+      <w:pPr>
+        <w:jc w:val="both"/>
         <w:rPr>
           <w:rFonts w:ascii="Times New Roman" w:hAnsi="Times New Roman" w:cs="Times New Roman"/>
           <w:sz w:val="28"/>
           <w:szCs w:val="28"/>
         </w:rPr>
-        <w:t>2025. 11. 17</w:t>
-      </w:r>
+      </w:pPr>
       <w:r>
         <w:rPr>
           <w:rFonts w:ascii="Times New Roman" w:hAnsi="Times New Roman" w:cs="Times New Roman"/>
           <w:sz w:val="28"/>
           <w:szCs w:val="28"/>
         </w:rPr>
-        <w:t xml:space="preserve">., </w:t>
+        <w:t>Osztály: 1</w:t>
       </w:r>
       <w:r>
         <w:rPr>
@@ -145,39 +147,43 @@
           <w:sz w:val="28"/>
           <w:szCs w:val="28"/>
         </w:rPr>
-        <w:t>8</w:t>
-      </w:r>
-      <w:r>
+        <w:t>1. évfolyam</w:t>
+      </w:r>
+    </w:p>
+    <w:p>
+      <w:pPr>
+        <w:jc w:val="both"/>
         <w:rPr>
           <w:rFonts w:ascii="Times New Roman" w:hAnsi="Times New Roman" w:cs="Times New Roman"/>
           <w:sz w:val="28"/>
           <w:szCs w:val="28"/>
         </w:rPr>
-        <w:t>:00-</w:t>
-      </w:r>
+      </w:pPr>
       <w:r>
         <w:rPr>
           <w:rFonts w:ascii="Times New Roman" w:hAnsi="Times New Roman" w:cs="Times New Roman"/>
           <w:sz w:val="28"/>
           <w:szCs w:val="28"/>
         </w:rPr>
-        <w:t>8</w:t>
-      </w:r>
-      <w:r>
+        <w:t>Műveltségi terület: Automaták programozása</w:t>
+      </w:r>
+    </w:p>
+    <w:p>
+      <w:pPr>
+        <w:jc w:val="both"/>
         <w:rPr>
           <w:rFonts w:ascii="Times New Roman" w:hAnsi="Times New Roman" w:cs="Times New Roman"/>
           <w:sz w:val="28"/>
           <w:szCs w:val="28"/>
         </w:rPr>
-        <w:t>:5</w:t>
-      </w:r>
+      </w:pPr>
       <w:r>
         <w:rPr>
           <w:rFonts w:ascii="Times New Roman" w:hAnsi="Times New Roman" w:cs="Times New Roman"/>
           <w:sz w:val="28"/>
           <w:szCs w:val="28"/>
         </w:rPr>
-        <w:t>0</w:t>
+        <w:t>Témakör: Projekt bemutató</w:t>
       </w:r>
     </w:p>
     <w:p>
@@ -195,41 +201,43 @@
           <w:sz w:val="28"/>
           <w:szCs w:val="28"/>
         </w:rPr>
-        <w:t>Osztály: 1</w:t>
-      </w:r>
-      <w:r>
+        <w:t>A lecke címe: Szoftver- és hardverfejlesztési projekt bemutatása - út az államvizsgáig</w:t>
+      </w:r>
+    </w:p>
+    <w:p>
+      <w:pPr>
+        <w:jc w:val="both"/>
         <w:rPr>
           <w:rFonts w:ascii="Times New Roman" w:hAnsi="Times New Roman" w:cs="Times New Roman"/>
           <w:sz w:val="28"/>
           <w:szCs w:val="28"/>
         </w:rPr>
-        <w:t>1. évfolyam</w:t>
-      </w:r>
-    </w:p>
-    <w:p>
-      <w:pPr>
-        <w:jc w:val="both"/>
+      </w:pPr>
+      <w:r>
         <w:rPr>
           <w:rFonts w:ascii="Times New Roman" w:hAnsi="Times New Roman" w:cs="Times New Roman"/>
           <w:sz w:val="28"/>
           <w:szCs w:val="28"/>
         </w:rPr>
-      </w:pPr>
-      <w:r>
+        <w:t>Az óra időtartama: 45 perc</w:t>
+      </w:r>
+    </w:p>
+    <w:p>
+      <w:pPr>
+        <w:jc w:val="both"/>
         <w:rPr>
           <w:rFonts w:ascii="Times New Roman" w:hAnsi="Times New Roman" w:cs="Times New Roman"/>
           <w:sz w:val="28"/>
           <w:szCs w:val="28"/>
         </w:rPr>
-        <w:t xml:space="preserve">Műveltségi terület: </w:t>
-      </w:r>
+      </w:pPr>
       <w:r>
         <w:rPr>
           <w:rFonts w:ascii="Times New Roman" w:hAnsi="Times New Roman" w:cs="Times New Roman"/>
           <w:sz w:val="28"/>
           <w:szCs w:val="28"/>
         </w:rPr>
-        <w:t>Automaták programozása</w:t>
+        <w:t>Helyszín: Informatika terem</w:t>
       </w:r>
     </w:p>
     <w:p>
@@ -237,17 +245,13 @@
         <w:jc w:val="both"/>
         <w:rPr>
           <w:rFonts w:ascii="Times New Roman" w:hAnsi="Times New Roman" w:cs="Times New Roman"/>
-          <w:sz w:val="28"/>
-          <w:szCs w:val="28"/>
-        </w:rPr>
-      </w:pPr>
-      <w:r>
-        <w:rPr>
-          <w:rFonts w:ascii="Times New Roman" w:hAnsi="Times New Roman" w:cs="Times New Roman"/>
-          <w:sz w:val="28"/>
-          <w:szCs w:val="28"/>
-        </w:rPr>
-        <w:t>Témakör: Projekt bemutató</w:t>
+        </w:rPr>
+      </w:pPr>
+      <w:r>
+        <w:rPr>
+          <w:rFonts w:ascii="Times New Roman" w:hAnsi="Times New Roman" w:cs="Times New Roman"/>
+        </w:rPr>
+        <w:br w:type="page"/>
       </w:r>
     </w:p>
     <w:p>
@@ -255,84 +259,17 @@
         <w:jc w:val="both"/>
         <w:rPr>
           <w:rFonts w:ascii="Times New Roman" w:hAnsi="Times New Roman" w:cs="Times New Roman"/>
-          <w:sz w:val="28"/>
-          <w:szCs w:val="28"/>
-        </w:rPr>
-      </w:pPr>
-      <w:r>
-        <w:rPr>
-          <w:rFonts w:ascii="Times New Roman" w:hAnsi="Times New Roman" w:cs="Times New Roman"/>
-          <w:sz w:val="28"/>
-          <w:szCs w:val="28"/>
-        </w:rPr>
-        <w:t>A lecke címe: Szoftver- és hardverfejlesztési projekt bemutatása - út az államvizsgáig</w:t>
-      </w:r>
+        </w:rPr>
+      </w:pPr>
     </w:p>
     <w:p>
       <w:pPr>
         <w:jc w:val="both"/>
         <w:rPr>
           <w:rFonts w:ascii="Times New Roman" w:hAnsi="Times New Roman" w:cs="Times New Roman"/>
-          <w:sz w:val="28"/>
-          <w:szCs w:val="28"/>
-        </w:rPr>
-      </w:pPr>
-      <w:r>
-        <w:rPr>
-          <w:rFonts w:ascii="Times New Roman" w:hAnsi="Times New Roman" w:cs="Times New Roman"/>
-          <w:sz w:val="28"/>
-          <w:szCs w:val="28"/>
-        </w:rPr>
-        <w:t>Az óra időtartama: 45 perc</w:t>
-      </w:r>
-    </w:p>
-    <w:p>
-      <w:pPr>
-        <w:jc w:val="both"/>
-        <w:rPr>
-          <w:rFonts w:ascii="Times New Roman" w:hAnsi="Times New Roman" w:cs="Times New Roman"/>
-          <w:sz w:val="28"/>
-          <w:szCs w:val="28"/>
-        </w:rPr>
-      </w:pPr>
-      <w:r>
-        <w:rPr>
-          <w:rFonts w:ascii="Times New Roman" w:hAnsi="Times New Roman" w:cs="Times New Roman"/>
-          <w:sz w:val="28"/>
-          <w:szCs w:val="28"/>
-        </w:rPr>
-        <w:t>Helyszín: Informatika terem</w:t>
-      </w:r>
-    </w:p>
-    <w:p>
-      <w:pPr>
-        <w:jc w:val="both"/>
-        <w:rPr>
-          <w:rFonts w:ascii="Times New Roman" w:hAnsi="Times New Roman" w:cs="Times New Roman"/>
-        </w:rPr>
-      </w:pPr>
-      <w:r>
-        <w:rPr>
-          <w:rFonts w:ascii="Times New Roman" w:hAnsi="Times New Roman" w:cs="Times New Roman"/>
-        </w:rPr>
-        <w:br w:type="page"/>
-      </w:r>
-    </w:p>
-    <w:p>
-      <w:pPr>
-        <w:jc w:val="both"/>
-        <w:rPr>
-          <w:rFonts w:ascii="Times New Roman" w:hAnsi="Times New Roman" w:cs="Times New Roman"/>
-        </w:rPr>
-      </w:pPr>
-    </w:p>
-    <w:p>
-      <w:pPr>
-        <w:jc w:val="both"/>
-        <w:rPr>
-          <w:rFonts w:ascii="Times New Roman" w:hAnsi="Times New Roman" w:cs="Times New Roman"/>
         </w:rPr>
         <w:sectPr>
+          <w:footerReference w:type="default" r:id="rId7"/>
           <w:pgSz w:w="16838" w:h="11906" w:orient="landscape"/>
           <w:pgMar w:top="1417" w:right="1417" w:bottom="1417" w:left="1417" w:header="708" w:footer="708" w:gutter="0"/>
           <w:cols w:space="708"/>
@@ -342,7 +279,6 @@
     </w:p>
     <w:p>
       <w:pPr>
-        <w:jc w:val="both"/>
         <w:rPr>
           <w:rFonts w:ascii="Times New Roman" w:hAnsi="Times New Roman" w:cs="Times New Roman"/>
           <w:b/>
@@ -364,7 +300,6 @@
     </w:p>
     <w:p>
       <w:pPr>
-        <w:jc w:val="both"/>
         <w:rPr>
           <w:rFonts w:ascii="Times New Roman" w:hAnsi="Times New Roman" w:cs="Times New Roman"/>
         </w:rPr>
@@ -378,7 +313,6 @@
     </w:p>
     <w:p>
       <w:pPr>
-        <w:jc w:val="both"/>
         <w:rPr>
           <w:rFonts w:ascii="Times New Roman" w:hAnsi="Times New Roman" w:cs="Times New Roman"/>
         </w:rPr>
@@ -392,7 +326,6 @@
     </w:p>
     <w:p>
       <w:pPr>
-        <w:jc w:val="both"/>
         <w:rPr>
           <w:rFonts w:ascii="Times New Roman" w:hAnsi="Times New Roman" w:cs="Times New Roman"/>
         </w:rPr>
@@ -406,7 +339,6 @@
     </w:p>
     <w:p>
       <w:pPr>
-        <w:jc w:val="both"/>
         <w:rPr>
           <w:rFonts w:ascii="Times New Roman" w:hAnsi="Times New Roman" w:cs="Times New Roman"/>
         </w:rPr>
@@ -420,7 +352,6 @@
     </w:p>
     <w:p>
       <w:pPr>
-        <w:jc w:val="both"/>
         <w:rPr>
           <w:rFonts w:ascii="Times New Roman" w:hAnsi="Times New Roman" w:cs="Times New Roman"/>
         </w:rPr>
@@ -434,7 +365,6 @@
     </w:p>
     <w:p>
       <w:pPr>
-        <w:jc w:val="both"/>
         <w:rPr>
           <w:rFonts w:ascii="Times New Roman" w:hAnsi="Times New Roman" w:cs="Times New Roman"/>
         </w:rPr>
@@ -466,7 +396,6 @@
     </w:p>
     <w:p>
       <w:pPr>
-        <w:jc w:val="both"/>
         <w:rPr>
           <w:rFonts w:ascii="Times New Roman" w:hAnsi="Times New Roman" w:cs="Times New Roman"/>
         </w:rPr>
@@ -480,15 +409,13 @@
     </w:p>
     <w:p>
       <w:pPr>
-        <w:jc w:val="both"/>
-        <w:rPr>
-          <w:rFonts w:ascii="Times New Roman" w:hAnsi="Times New Roman" w:cs="Times New Roman"/>
-        </w:rPr>
-      </w:pPr>
-    </w:p>
-    <w:p>
-      <w:pPr>
-        <w:jc w:val="both"/>
+        <w:rPr>
+          <w:rFonts w:ascii="Times New Roman" w:hAnsi="Times New Roman" w:cs="Times New Roman"/>
+        </w:rPr>
+      </w:pPr>
+    </w:p>
+    <w:p>
+      <w:pPr>
         <w:rPr>
           <w:rFonts w:ascii="Times New Roman" w:hAnsi="Times New Roman" w:cs="Times New Roman"/>
           <w:b/>
@@ -510,7 +437,6 @@
     </w:p>
     <w:p>
       <w:pPr>
-        <w:jc w:val="both"/>
         <w:rPr>
           <w:rFonts w:ascii="Times New Roman" w:hAnsi="Times New Roman" w:cs="Times New Roman"/>
         </w:rPr>
@@ -524,7 +450,6 @@
     </w:p>
     <w:p>
       <w:pPr>
-        <w:jc w:val="both"/>
         <w:rPr>
           <w:rFonts w:ascii="Times New Roman" w:hAnsi="Times New Roman" w:cs="Times New Roman"/>
         </w:rPr>
@@ -550,15 +475,13 @@
     </w:p>
     <w:p>
       <w:pPr>
-        <w:jc w:val="both"/>
-        <w:rPr>
-          <w:rFonts w:ascii="Times New Roman" w:hAnsi="Times New Roman" w:cs="Times New Roman"/>
-        </w:rPr>
-      </w:pPr>
-    </w:p>
-    <w:p>
-      <w:pPr>
-        <w:jc w:val="both"/>
+        <w:rPr>
+          <w:rFonts w:ascii="Times New Roman" w:hAnsi="Times New Roman" w:cs="Times New Roman"/>
+        </w:rPr>
+      </w:pPr>
+    </w:p>
+    <w:p>
+      <w:pPr>
         <w:rPr>
           <w:rFonts w:ascii="Times New Roman" w:hAnsi="Times New Roman" w:cs="Times New Roman"/>
           <w:b/>
@@ -578,7 +501,6 @@
     </w:p>
     <w:p>
       <w:pPr>
-        <w:jc w:val="both"/>
         <w:rPr>
           <w:rFonts w:ascii="Times New Roman" w:hAnsi="Times New Roman" w:cs="Times New Roman"/>
         </w:rPr>
@@ -592,7 +514,6 @@
     </w:p>
     <w:p>
       <w:pPr>
-        <w:jc w:val="both"/>
         <w:rPr>
           <w:rFonts w:ascii="Times New Roman" w:hAnsi="Times New Roman" w:cs="Times New Roman"/>
         </w:rPr>
@@ -618,7 +539,6 @@
     </w:p>
     <w:p>
       <w:pPr>
-        <w:jc w:val="both"/>
         <w:rPr>
           <w:rFonts w:ascii="Times New Roman" w:hAnsi="Times New Roman" w:cs="Times New Roman"/>
         </w:rPr>
@@ -632,15 +552,13 @@
     </w:p>
     <w:p>
       <w:pPr>
-        <w:jc w:val="both"/>
-        <w:rPr>
-          <w:rFonts w:ascii="Times New Roman" w:hAnsi="Times New Roman" w:cs="Times New Roman"/>
-        </w:rPr>
-      </w:pPr>
-    </w:p>
-    <w:p>
-      <w:pPr>
-        <w:jc w:val="both"/>
+        <w:rPr>
+          <w:rFonts w:ascii="Times New Roman" w:hAnsi="Times New Roman" w:cs="Times New Roman"/>
+        </w:rPr>
+      </w:pPr>
+    </w:p>
+    <w:p>
+      <w:pPr>
         <w:rPr>
           <w:rFonts w:ascii="Times New Roman" w:hAnsi="Times New Roman" w:cs="Times New Roman"/>
         </w:rPr>
@@ -662,15 +580,13 @@
     </w:p>
     <w:p>
       <w:pPr>
-        <w:jc w:val="both"/>
-        <w:rPr>
-          <w:rFonts w:ascii="Times New Roman" w:hAnsi="Times New Roman" w:cs="Times New Roman"/>
-        </w:rPr>
-      </w:pPr>
-    </w:p>
-    <w:p>
-      <w:pPr>
-        <w:jc w:val="both"/>
+        <w:rPr>
+          <w:rFonts w:ascii="Times New Roman" w:hAnsi="Times New Roman" w:cs="Times New Roman"/>
+        </w:rPr>
+      </w:pPr>
+    </w:p>
+    <w:p>
+      <w:pPr>
         <w:rPr>
           <w:rFonts w:ascii="Times New Roman" w:hAnsi="Times New Roman" w:cs="Times New Roman"/>
         </w:rPr>
@@ -692,15 +608,13 @@
     </w:p>
     <w:p>
       <w:pPr>
-        <w:jc w:val="both"/>
-        <w:rPr>
-          <w:rFonts w:ascii="Times New Roman" w:hAnsi="Times New Roman" w:cs="Times New Roman"/>
-        </w:rPr>
-      </w:pPr>
-    </w:p>
-    <w:p>
-      <w:pPr>
-        <w:jc w:val="both"/>
+        <w:rPr>
+          <w:rFonts w:ascii="Times New Roman" w:hAnsi="Times New Roman" w:cs="Times New Roman"/>
+        </w:rPr>
+      </w:pPr>
+    </w:p>
+    <w:p>
+      <w:pPr>
         <w:rPr>
           <w:rFonts w:ascii="Times New Roman" w:hAnsi="Times New Roman" w:cs="Times New Roman"/>
         </w:rPr>
@@ -761,7 +675,7 @@
         <w:gridCol w:w="3685"/>
         <w:gridCol w:w="3119"/>
         <w:gridCol w:w="2693"/>
-        <w:gridCol w:w="2410"/>
+        <w:gridCol w:w="2126"/>
       </w:tblGrid>
       <w:tr>
         <w:tc>
@@ -875,7 +789,7 @@
         </w:tc>
         <w:tc>
           <w:tcPr>
-            <w:tcW w:w="2410" w:type="dxa"/>
+            <w:tcW w:w="2126" w:type="dxa"/>
           </w:tcPr>
           <w:p>
             <w:pPr>
@@ -908,7 +822,6 @@
           </w:tcPr>
           <w:p>
             <w:pPr>
-              <w:jc w:val="both"/>
               <w:rPr>
                 <w:rFonts w:ascii="Times New Roman" w:hAnsi="Times New Roman" w:cs="Times New Roman"/>
               </w:rPr>
@@ -922,7 +835,6 @@
           </w:p>
           <w:p>
             <w:pPr>
-              <w:jc w:val="both"/>
               <w:rPr>
                 <w:rFonts w:ascii="Times New Roman" w:hAnsi="Times New Roman" w:cs="Times New Roman"/>
               </w:rPr>
@@ -936,7 +848,6 @@
           </w:p>
           <w:p>
             <w:pPr>
-              <w:jc w:val="both"/>
               <w:rPr>
                 <w:rFonts w:ascii="Times New Roman" w:hAnsi="Times New Roman" w:cs="Times New Roman"/>
               </w:rPr>
@@ -999,7 +910,7 @@
         </w:tc>
         <w:tc>
           <w:tcPr>
-            <w:tcW w:w="2410" w:type="dxa"/>
+            <w:tcW w:w="2126" w:type="dxa"/>
           </w:tcPr>
           <w:p>
             <w:pPr>
@@ -1023,7 +934,6 @@
           </w:tcPr>
           <w:p>
             <w:pPr>
-              <w:jc w:val="both"/>
               <w:rPr>
                 <w:rFonts w:ascii="Times New Roman" w:hAnsi="Times New Roman" w:cs="Times New Roman"/>
               </w:rPr>
@@ -1043,7 +953,6 @@
           </w:p>
           <w:p>
             <w:pPr>
-              <w:jc w:val="both"/>
               <w:rPr>
                 <w:rFonts w:ascii="Times New Roman" w:hAnsi="Times New Roman" w:cs="Times New Roman"/>
               </w:rPr>
@@ -1112,7 +1021,7 @@
         </w:tc>
         <w:tc>
           <w:tcPr>
-            <w:tcW w:w="2410" w:type="dxa"/>
+            <w:tcW w:w="2126" w:type="dxa"/>
           </w:tcPr>
           <w:p>
             <w:pPr>
@@ -1136,7 +1045,6 @@
           </w:tcPr>
           <w:p>
             <w:pPr>
-              <w:jc w:val="both"/>
               <w:rPr>
                 <w:rFonts w:ascii="Times New Roman" w:hAnsi="Times New Roman" w:cs="Times New Roman"/>
               </w:rPr>
@@ -1162,7 +1070,6 @@
           </w:p>
           <w:p>
             <w:pPr>
-              <w:jc w:val="both"/>
               <w:rPr>
                 <w:rFonts w:ascii="Times New Roman" w:hAnsi="Times New Roman" w:cs="Times New Roman"/>
               </w:rPr>
@@ -1270,7 +1177,7 @@
         </w:tc>
         <w:tc>
           <w:tcPr>
-            <w:tcW w:w="2410" w:type="dxa"/>
+            <w:tcW w:w="2126" w:type="dxa"/>
           </w:tcPr>
           <w:p>
             <w:pPr>
@@ -1294,7 +1201,6 @@
           </w:tcPr>
           <w:p>
             <w:pPr>
-              <w:jc w:val="both"/>
               <w:rPr>
                 <w:rFonts w:ascii="Times New Roman" w:hAnsi="Times New Roman" w:cs="Times New Roman"/>
               </w:rPr>
@@ -1309,19 +1215,7 @@
               <w:rPr>
                 <w:rFonts w:ascii="Times New Roman" w:hAnsi="Times New Roman" w:cs="Times New Roman"/>
               </w:rPr>
-              <w:t xml:space="preserve"> perc</w:t>
-            </w:r>
-            <w:r>
-              <w:rPr>
-                <w:rFonts w:ascii="Times New Roman" w:hAnsi="Times New Roman" w:cs="Times New Roman"/>
-              </w:rPr>
-              <w:t xml:space="preserve"> </w:t>
-            </w:r>
-            <w:r>
-              <w:rPr>
-                <w:rFonts w:ascii="Times New Roman" w:hAnsi="Times New Roman" w:cs="Times New Roman"/>
-              </w:rPr>
-              <w:t>Projektfejlesztési folyamat</w:t>
+              <w:t xml:space="preserve"> perc Projektfejlesztési folyamat</w:t>
             </w:r>
           </w:p>
         </w:tc>
@@ -1432,7 +1326,7 @@
         </w:tc>
         <w:tc>
           <w:tcPr>
-            <w:tcW w:w="2410" w:type="dxa"/>
+            <w:tcW w:w="2126" w:type="dxa"/>
           </w:tcPr>
           <w:p>
             <w:pPr>
@@ -1456,7 +1350,6 @@
           </w:tcPr>
           <w:p>
             <w:pPr>
-              <w:jc w:val="both"/>
               <w:rPr>
                 <w:rFonts w:ascii="Times New Roman" w:hAnsi="Times New Roman" w:cs="Times New Roman"/>
               </w:rPr>
@@ -1470,7 +1363,6 @@
           </w:p>
           <w:p>
             <w:pPr>
-              <w:jc w:val="both"/>
               <w:rPr>
                 <w:rFonts w:ascii="Times New Roman" w:hAnsi="Times New Roman" w:cs="Times New Roman"/>
               </w:rPr>
@@ -1497,19 +1389,7 @@
               <w:rPr>
                 <w:rFonts w:ascii="Times New Roman" w:hAnsi="Times New Roman" w:cs="Times New Roman"/>
               </w:rPr>
-              <w:t xml:space="preserve">Követelmények, értékelési szempontok, időzítés, gyakori hibák, sikeres </w:t>
-            </w:r>
-            <w:r>
-              <w:rPr>
-                <w:rFonts w:ascii="Times New Roman" w:hAnsi="Times New Roman" w:cs="Times New Roman"/>
-              </w:rPr>
-              <w:t>s</w:t>
-            </w:r>
-            <w:r>
-              <w:rPr>
-                <w:rFonts w:ascii="Times New Roman" w:hAnsi="Times New Roman" w:cs="Times New Roman"/>
-              </w:rPr>
-              <w:t>tratégia</w:t>
+              <w:t>Követelmények, értékelési szempontok, időzítés, gyakori hibák, sikeres stratégia</w:t>
             </w:r>
           </w:p>
         </w:tc>
@@ -1558,7 +1438,7 @@
         </w:tc>
         <w:tc>
           <w:tcPr>
-            <w:tcW w:w="2410" w:type="dxa"/>
+            <w:tcW w:w="2126" w:type="dxa"/>
           </w:tcPr>
           <w:p>
             <w:pPr>
@@ -1582,7 +1462,6 @@
           </w:tcPr>
           <w:p>
             <w:pPr>
-              <w:jc w:val="both"/>
               <w:rPr>
                 <w:rFonts w:ascii="Times New Roman" w:hAnsi="Times New Roman" w:cs="Times New Roman"/>
               </w:rPr>
@@ -1596,22 +1475,15 @@
           </w:p>
           <w:p>
             <w:pPr>
-              <w:jc w:val="both"/>
-              <w:rPr>
-                <w:rFonts w:ascii="Times New Roman" w:hAnsi="Times New Roman" w:cs="Times New Roman"/>
-              </w:rPr>
-            </w:pPr>
-            <w:r>
-              <w:rPr>
-                <w:rFonts w:ascii="Times New Roman" w:hAnsi="Times New Roman" w:cs="Times New Roman"/>
-              </w:rPr>
-              <w:t xml:space="preserve">Összefoglalás, </w:t>
-            </w:r>
-            <w:r>
-              <w:rPr>
-                <w:rFonts w:ascii="Times New Roman" w:hAnsi="Times New Roman" w:cs="Times New Roman"/>
-              </w:rPr>
-              <w:t>rögzítés</w:t>
+              <w:rPr>
+                <w:rFonts w:ascii="Times New Roman" w:hAnsi="Times New Roman" w:cs="Times New Roman"/>
+              </w:rPr>
+            </w:pPr>
+            <w:r>
+              <w:rPr>
+                <w:rFonts w:ascii="Times New Roman" w:hAnsi="Times New Roman" w:cs="Times New Roman"/>
+              </w:rPr>
+              <w:t>Összefoglalás, rögzítés</w:t>
             </w:r>
           </w:p>
         </w:tc>
@@ -1678,7 +1550,7 @@
         </w:tc>
         <w:tc>
           <w:tcPr>
-            <w:tcW w:w="2410" w:type="dxa"/>
+            <w:tcW w:w="2126" w:type="dxa"/>
           </w:tcPr>
           <w:p>
             <w:pPr>
@@ -1697,7 +1569,7 @@
       </w:tr>
       <w:tr>
         <w:trPr>
-          <w:trHeight w:val="583"/>
+          <w:trHeight w:val="441"/>
         </w:trPr>
         <w:tc>
           <w:tcPr>
@@ -1705,7 +1577,6 @@
           </w:tcPr>
           <w:p>
             <w:pPr>
-              <w:jc w:val="both"/>
               <w:rPr>
                 <w:rFonts w:ascii="Times New Roman" w:hAnsi="Times New Roman" w:cs="Times New Roman"/>
               </w:rPr>
@@ -1725,7 +1596,6 @@
           </w:p>
           <w:p>
             <w:pPr>
-              <w:jc w:val="both"/>
               <w:rPr>
                 <w:rFonts w:ascii="Times New Roman" w:hAnsi="Times New Roman" w:cs="Times New Roman"/>
               </w:rPr>
@@ -1794,7 +1664,7 @@
         </w:tc>
         <w:tc>
           <w:tcPr>
-            <w:tcW w:w="2410" w:type="dxa"/>
+            <w:tcW w:w="2126" w:type="dxa"/>
           </w:tcPr>
           <w:p>
             <w:pPr>
@@ -1829,6 +1699,98 @@
     </w:sectPr>
   </w:body>
 </w:document>
+</file>
+
+<file path=word/endnotes.xml><?xml version="1.0" encoding="utf-8"?>
+<w:endnotes xmlns:wpc="http://schemas.microsoft.com/office/word/2010/wordprocessingCanvas" xmlns:cx="http://schemas.microsoft.com/office/drawing/2014/chartex" xmlns:cx1="http://schemas.microsoft.com/office/drawing/2015/9/8/chartex" xmlns:cx2="http://schemas.microsoft.com/office/drawing/2015/10/21/chartex" xmlns:cx3="http://schemas.microsoft.com/office/drawing/2016/5/9/chartex" xmlns:cx4="http://schemas.microsoft.com/office/drawing/2016/5/10/chartex" xmlns:cx5="http://schemas.microsoft.com/office/drawing/2016/5/11/chartex" xmlns:cx6="http://schemas.microsoft.com/office/drawing/2016/5/12/chartex" xmlns:cx7="http://schemas.microsoft.com/office/drawing/2016/5/13/chartex" xmlns:cx8="http://schemas.microsoft.com/office/drawing/2016/5/14/chartex" xmlns:mc="http://schemas.openxmlformats.org/markup-compatibility/2006" xmlns:aink="http://schemas.microsoft.com/office/drawing/2016/ink" xmlns:am3d="http://schemas.microsoft.com/office/drawing/2017/model3d" xmlns:o="urn:schemas-microsoft-com:office:office" xmlns:oel="http://schemas.microsoft.com/office/2019/extlst" xmlns:r="http://schemas.openxmlformats.org/officeDocument/2006/relationships" xmlns:m="http://schemas.openxmlformats.org/officeDocument/2006/math" xmlns:v="urn:schemas-microsoft-com:vml" xmlns:wp14="http://schemas.microsoft.com/office/word/2010/wordprocessingDrawing" xmlns:wp="http://schemas.openxmlformats.org/drawingml/2006/wordprocessingDrawing" xmlns:w10="urn:schemas-microsoft-com:office:word" xmlns:w="http://schemas.openxmlformats.org/wordprocessingml/2006/main" xmlns:w14="http://schemas.microsoft.com/office/word/2010/wordml" xmlns:w15="http://schemas.microsoft.com/office/word/2012/wordml" xmlns:w16cex="http://schemas.microsoft.com/office/word/2018/wordml/cex" xmlns:w16cid="http://schemas.microsoft.com/office/word/2016/wordml/cid" xmlns:w16="http://schemas.microsoft.com/office/word/2018/wordml" xmlns:w16du="http://schemas.microsoft.com/office/word/2023/wordml/word16du" xmlns:w16sdtdh="http://schemas.microsoft.com/office/word/2020/wordml/sdtdatahash" xmlns:w16sdtfl="http://schemas.microsoft.com/office/word/2024/wordml/sdtformatlock" xmlns:w16se="http://schemas.microsoft.com/office/word/2015/wordml/symex" xmlns:wpg="http://schemas.microsoft.com/office/word/2010/wordprocessingGroup" xmlns:wpi="http://schemas.microsoft.com/office/word/2010/wordprocessingInk" xmlns:wne="http://schemas.microsoft.com/office/word/2006/wordml" xmlns:wps="http://schemas.microsoft.com/office/word/2010/wordprocessingShape" mc:Ignorable="w14 w15 w16se w16cid w16 w16cex w16sdtdh w16sdtfl w16du wp14">
+  <w:endnote w:type="separator" w:id="-1">
+    <w:p>
+      <w:pPr>
+        <w:spacing w:after="0" w:line="240" w:lineRule="auto"/>
+      </w:pPr>
+      <w:r>
+        <w:separator/>
+      </w:r>
+    </w:p>
+  </w:endnote>
+  <w:endnote w:type="continuationSeparator" w:id="0">
+    <w:p>
+      <w:pPr>
+        <w:spacing w:after="0" w:line="240" w:lineRule="auto"/>
+      </w:pPr>
+      <w:r>
+        <w:continuationSeparator/>
+      </w:r>
+    </w:p>
+  </w:endnote>
+</w:endnotes>
+</file>
+
+<file path=word/footer1.xml><?xml version="1.0" encoding="utf-8"?>
+<w:ftr xmlns:wpc="http://schemas.microsoft.com/office/word/2010/wordprocessingCanvas" xmlns:cx="http://schemas.microsoft.com/office/drawing/2014/chartex" xmlns:cx1="http://schemas.microsoft.com/office/drawing/2015/9/8/chartex" xmlns:cx2="http://schemas.microsoft.com/office/drawing/2015/10/21/chartex" xmlns:cx3="http://schemas.microsoft.com/office/drawing/2016/5/9/chartex" xmlns:cx4="http://schemas.microsoft.com/office/drawing/2016/5/10/chartex" xmlns:cx5="http://schemas.microsoft.com/office/drawing/2016/5/11/chartex" xmlns:cx6="http://schemas.microsoft.com/office/drawing/2016/5/12/chartex" xmlns:cx7="http://schemas.microsoft.com/office/drawing/2016/5/13/chartex" xmlns:cx8="http://schemas.microsoft.com/office/drawing/2016/5/14/chartex" xmlns:mc="http://schemas.openxmlformats.org/markup-compatibility/2006" xmlns:aink="http://schemas.microsoft.com/office/drawing/2016/ink" xmlns:am3d="http://schemas.microsoft.com/office/drawing/2017/model3d" xmlns:o="urn:schemas-microsoft-com:office:office" xmlns:oel="http://schemas.microsoft.com/office/2019/extlst" xmlns:r="http://schemas.openxmlformats.org/officeDocument/2006/relationships" xmlns:m="http://schemas.openxmlformats.org/officeDocument/2006/math" xmlns:v="urn:schemas-microsoft-com:vml" xmlns:wp14="http://schemas.microsoft.com/office/word/2010/wordprocessingDrawing" xmlns:wp="http://schemas.openxmlformats.org/drawingml/2006/wordprocessingDrawing" xmlns:w10="urn:schemas-microsoft-com:office:word" xmlns:w="http://schemas.openxmlformats.org/wordprocessingml/2006/main" xmlns:w14="http://schemas.microsoft.com/office/word/2010/wordml" xmlns:w15="http://schemas.microsoft.com/office/word/2012/wordml" xmlns:w16cex="http://schemas.microsoft.com/office/word/2018/wordml/cex" xmlns:w16cid="http://schemas.microsoft.com/office/word/2016/wordml/cid" xmlns:w16="http://schemas.microsoft.com/office/word/2018/wordml" xmlns:w16du="http://schemas.microsoft.com/office/word/2023/wordml/word16du" xmlns:w16sdtdh="http://schemas.microsoft.com/office/word/2020/wordml/sdtdatahash" xmlns:w16sdtfl="http://schemas.microsoft.com/office/word/2024/wordml/sdtformatlock" xmlns:w16se="http://schemas.microsoft.com/office/word/2015/wordml/symex" xmlns:wpg="http://schemas.microsoft.com/office/word/2010/wordprocessingGroup" xmlns:wpi="http://schemas.microsoft.com/office/word/2010/wordprocessingInk" xmlns:wne="http://schemas.microsoft.com/office/word/2006/wordml" xmlns:wps="http://schemas.microsoft.com/office/word/2010/wordprocessingShape" mc:Ignorable="w14 w15 w16se w16cid w16 w16cex w16sdtdh w16sdtfl w16du wp14">
+  <w:sdt>
+    <w:sdtPr>
+      <w:id w:val="1723786107"/>
+      <w:docPartObj>
+        <w:docPartGallery w:val="Page Numbers (Bottom of Page)"/>
+        <w:docPartUnique/>
+      </w:docPartObj>
+    </w:sdtPr>
+    <w:sdtContent>
+      <w:p>
+        <w:pPr>
+          <w:pStyle w:val="llb"/>
+          <w:jc w:val="right"/>
+        </w:pPr>
+        <w:r>
+          <w:fldChar w:fldCharType="begin"/>
+        </w:r>
+        <w:r>
+          <w:instrText>PAGE   \* MERGEFORMAT</w:instrText>
+        </w:r>
+        <w:r>
+          <w:fldChar w:fldCharType="separate"/>
+        </w:r>
+        <w:r>
+          <w:t>2</w:t>
+        </w:r>
+        <w:r>
+          <w:fldChar w:fldCharType="end"/>
+        </w:r>
+      </w:p>
+    </w:sdtContent>
+  </w:sdt>
+  <w:p>
+    <w:pPr>
+      <w:pStyle w:val="llb"/>
+    </w:pPr>
+  </w:p>
+</w:ftr>
+</file>
+
+<file path=word/footnotes.xml><?xml version="1.0" encoding="utf-8"?>
+<w:footnotes xmlns:wpc="http://schemas.microsoft.com/office/word/2010/wordprocessingCanvas" xmlns:cx="http://schemas.microsoft.com/office/drawing/2014/chartex" xmlns:cx1="http://schemas.microsoft.com/office/drawing/2015/9/8/chartex" xmlns:cx2="http://schemas.microsoft.com/office/drawing/2015/10/21/chartex" xmlns:cx3="http://schemas.microsoft.com/office/drawing/2016/5/9/chartex" xmlns:cx4="http://schemas.microsoft.com/office/drawing/2016/5/10/chartex" xmlns:cx5="http://schemas.microsoft.com/office/drawing/2016/5/11/chartex" xmlns:cx6="http://schemas.microsoft.com/office/drawing/2016/5/12/chartex" xmlns:cx7="http://schemas.microsoft.com/office/drawing/2016/5/13/chartex" xmlns:cx8="http://schemas.microsoft.com/office/drawing/2016/5/14/chartex" xmlns:mc="http://schemas.openxmlformats.org/markup-compatibility/2006" xmlns:aink="http://schemas.microsoft.com/office/drawing/2016/ink" xmlns:am3d="http://schemas.microsoft.com/office/drawing/2017/model3d" xmlns:o="urn:schemas-microsoft-com:office:office" xmlns:oel="http://schemas.microsoft.com/office/2019/extlst" xmlns:r="http://schemas.openxmlformats.org/officeDocument/2006/relationships" xmlns:m="http://schemas.openxmlformats.org/officeDocument/2006/math" xmlns:v="urn:schemas-microsoft-com:vml" xmlns:wp14="http://schemas.microsoft.com/office/word/2010/wordprocessingDrawing" xmlns:wp="http://schemas.openxmlformats.org/drawingml/2006/wordprocessingDrawing" xmlns:w10="urn:schemas-microsoft-com:office:word" xmlns:w="http://schemas.openxmlformats.org/wordprocessingml/2006/main" xmlns:w14="http://schemas.microsoft.com/office/word/2010/wordml" xmlns:w15="http://schemas.microsoft.com/office/word/2012/wordml" xmlns:w16cex="http://schemas.microsoft.com/office/word/2018/wordml/cex" xmlns:w16cid="http://schemas.microsoft.com/office/word/2016/wordml/cid" xmlns:w16="http://schemas.microsoft.com/office/word/2018/wordml" xmlns:w16du="http://schemas.microsoft.com/office/word/2023/wordml/word16du" xmlns:w16sdtdh="http://schemas.microsoft.com/office/word/2020/wordml/sdtdatahash" xmlns:w16sdtfl="http://schemas.microsoft.com/office/word/2024/wordml/sdtformatlock" xmlns:w16se="http://schemas.microsoft.com/office/word/2015/wordml/symex" xmlns:wpg="http://schemas.microsoft.com/office/word/2010/wordprocessingGroup" xmlns:wpi="http://schemas.microsoft.com/office/word/2010/wordprocessingInk" xmlns:wne="http://schemas.microsoft.com/office/word/2006/wordml" xmlns:wps="http://schemas.microsoft.com/office/word/2010/wordprocessingShape" mc:Ignorable="w14 w15 w16se w16cid w16 w16cex w16sdtdh w16sdtfl w16du wp14">
+  <w:footnote w:type="separator" w:id="-1">
+    <w:p>
+      <w:pPr>
+        <w:spacing w:after="0" w:line="240" w:lineRule="auto"/>
+      </w:pPr>
+      <w:r>
+        <w:separator/>
+      </w:r>
+    </w:p>
+  </w:footnote>
+  <w:footnote w:type="continuationSeparator" w:id="0">
+    <w:p>
+      <w:pPr>
+        <w:spacing w:after="0" w:line="240" w:lineRule="auto"/>
+      </w:pPr>
+      <w:r>
+        <w:continuationSeparator/>
+      </w:r>
+    </w:p>
+  </w:footnote>
+</w:footnotes>
 </file>
 
 <file path=word/styles.xml><?xml version="1.0" encoding="utf-8"?>
@@ -2434,6 +2396,7 @@
   <w:style w:type="character" w:default="1" w:styleId="Bekezdsalapbettpusa">
     <w:name w:val="Default Paragraph Font"/>
     <w:uiPriority w:val="1"/>
+    <w:semiHidden/>
     <w:unhideWhenUsed/>
   </w:style>
   <w:style w:type="table" w:default="1" w:styleId="Normltblzat">
@@ -2765,6 +2728,50 @@
         <w:insideV w:val="single" w:sz="4" w:space="0" w:color="auto"/>
       </w:tblBorders>
     </w:tblPr>
+  </w:style>
+  <w:style w:type="paragraph" w:styleId="lfej">
+    <w:name w:val="header"/>
+    <w:basedOn w:val="Norml"/>
+    <w:link w:val="lfejChar"/>
+    <w:uiPriority w:val="99"/>
+    <w:unhideWhenUsed/>
+    <w:rsid w:val="008C0313"/>
+    <w:pPr>
+      <w:tabs>
+        <w:tab w:val="center" w:pos="4536"/>
+        <w:tab w:val="right" w:pos="9072"/>
+      </w:tabs>
+      <w:spacing w:after="0" w:line="240" w:lineRule="auto"/>
+    </w:pPr>
+  </w:style>
+  <w:style w:type="character" w:customStyle="1" w:styleId="lfejChar">
+    <w:name w:val="Élőfej Char"/>
+    <w:basedOn w:val="Bekezdsalapbettpusa"/>
+    <w:link w:val="lfej"/>
+    <w:uiPriority w:val="99"/>
+    <w:rsid w:val="008C0313"/>
+  </w:style>
+  <w:style w:type="paragraph" w:styleId="llb">
+    <w:name w:val="footer"/>
+    <w:basedOn w:val="Norml"/>
+    <w:link w:val="llbChar"/>
+    <w:uiPriority w:val="99"/>
+    <w:unhideWhenUsed/>
+    <w:rsid w:val="008C0313"/>
+    <w:pPr>
+      <w:tabs>
+        <w:tab w:val="center" w:pos="4536"/>
+        <w:tab w:val="right" w:pos="9072"/>
+      </w:tabs>
+      <w:spacing w:after="0" w:line="240" w:lineRule="auto"/>
+    </w:pPr>
+  </w:style>
+  <w:style w:type="character" w:customStyle="1" w:styleId="llbChar">
+    <w:name w:val="Élőláb Char"/>
+    <w:basedOn w:val="Bekezdsalapbettpusa"/>
+    <w:link w:val="llb"/>
+    <w:uiPriority w:val="99"/>
+    <w:rsid w:val="008C0313"/>
   </w:style>
 </w:styles>
 </file>
@@ -3082,4 +3089,16 @@
     </a:ext>
   </a:extLst>
 </a:theme>
+</file>
+
+<file path=customXml/item1.xml><?xml version="1.0" encoding="utf-8"?>
+<b:Sources xmlns:b="http://schemas.openxmlformats.org/officeDocument/2006/bibliography" xmlns="http://schemas.openxmlformats.org/officeDocument/2006/bibliography" SelectedStyle="\APASixthEditionOfficeOnline.xsl" StyleName="APA" Version="6"/>
+</file>
+
+<file path=customXml/itemProps1.xml><?xml version="1.0" encoding="utf-8"?>
+<ds:datastoreItem xmlns:ds="http://schemas.openxmlformats.org/officeDocument/2006/customXml" ds:itemID="{ED56929D-8658-4FC6-A7B1-9DE5EE8DC17C}">
+  <ds:schemaRefs>
+    <ds:schemaRef ds:uri="http://schemas.openxmlformats.org/officeDocument/2006/bibliography"/>
+  </ds:schemaRefs>
+</ds:datastoreItem>
 </file>
</xml_diff>